<commit_message>
updates to material and methods
</commit_message>
<xml_diff>
--- a/doc/MaterialandMethods.docx
+++ b/doc/MaterialandMethods.docx
@@ -331,14 +331,6 @@
     <w:p>
       <w:pPr>
         <w:pStyle w:val="Standard"/>
-      </w:pPr>
-      <w:r>
-        <w:t>(goal,</w:t>
-      </w:r>
-    </w:p>
-    <w:p>
-      <w:pPr>
-        <w:pStyle w:val="Standard"/>
         <w:numPr>
           <w:ilvl w:val="0"/>
           <w:numId w:val="3"/>
@@ -377,6 +369,9 @@
       <w:r>
         <w:t>3. (describe staining process (with DMC1)  (same process</w:t>
       </w:r>
+      <w:r>
+        <w:t>)</w:t>
+      </w:r>
     </w:p>
     <w:p>
       <w:pPr>
@@ -474,7 +469,13 @@
         <w:t>sucrose</w:t>
       </w:r>
       <w:r>
-        <w:t xml:space="preserve"> solution –for masication/being </w:t>
+        <w:t xml:space="preserve"> solution –for </w:t>
+      </w:r>
+      <w:r>
+        <w:t>mastication?</w:t>
+      </w:r>
+      <w:r>
+        <w:t xml:space="preserve">/being </w:t>
       </w:r>
       <w:r>
         <w:t>torn</w:t>
@@ -502,6 +503,7 @@
         <w:rPr>
           <w:i/>
         </w:rPr>
+        <w:lastRenderedPageBreak/>
         <w:t xml:space="preserve">&lt; Spermatocyte spreads were prepared following </w:t>
       </w:r>
       <w:r>
@@ -547,7 +549,6 @@
           <w:b/>
           <w:bCs/>
         </w:rPr>
-        <w:lastRenderedPageBreak/>
         <w:t>Staining</w:t>
       </w:r>
       <w:r>
@@ -707,18 +708,24 @@
         <w:rPr>
           <w:i/>
         </w:rPr>
-        <w:t>Mice with at least 10 cells with good staining were included in our analysis. Due to variable quality of spermatocyte spreads four mice were used for quantification of either MLH1 counts or chromosome 1 SC traits instead of both (Supplemental Tables 1 and 2).</w:t>
-      </w:r>
-      <w:r>
-        <w:t>&gt;</w:t>
-      </w:r>
-    </w:p>
-    <w:p>
-      <w:pPr>
-        <w:pStyle w:val="Standard"/>
-      </w:pPr>
+        <w:t>Mice with at least 10 cells with good staining were included in our analysis. Due to variable quality of spermatocyte spreads four mice were used for quantificatio</w:t>
+      </w:r>
       <w:bookmarkStart w:id="0" w:name="_GoBack"/>
       <w:bookmarkEnd w:id="0"/>
+      <w:r>
+        <w:rPr>
+          <w:i/>
+        </w:rPr>
+        <w:t>n of either MLH1 counts or chromosome 1 SC traits instead of both (Supplemental Tables 1 and 2).</w:t>
+      </w:r>
+      <w:r>
+        <w:t>&gt;</w:t>
+      </w:r>
+    </w:p>
+    <w:p>
+      <w:pPr>
+        <w:pStyle w:val="Standard"/>
+      </w:pPr>
     </w:p>
     <w:p>
       <w:pPr>
@@ -831,7 +838,7 @@
         <w:t>characterization</w:t>
       </w:r>
       <w:r>
-        <w:t>, Cells with a full karyotype (19 autosomes and XY for spermatocyte spreads or 20 bivalents for oocyte spreads), distinct foci, and intact bivalents were included for quantification.  (DMC1 quantification from leptotene to zygotene spreads – required distinguishing cell outlines – distinguish individual cells.</w:t>
+        <w:t>, Cells with a full karyotype (19 autosomes and XY for spermatocyte spreads or 20 bivalents for oocyte spreads), distinct foci, and intact bivalents were included for quantification.</w:t>
       </w:r>
     </w:p>
     <w:p>
@@ -841,7 +848,16 @@
         <w:ind w:firstLine="720"/>
       </w:pPr>
       <w:r>
-        <w:t>Reprocessing in Photoshop ()– Image file names were anonymized before manual scoring of MLH1 or DMC1 foci.</w:t>
+        <w:rPr>
+          <w:b/>
+        </w:rPr>
+        <w:t xml:space="preserve">  (DMC1</w:t>
+      </w:r>
+      <w:r>
+        <w:t xml:space="preserve"> quantification from leptotene to zygotene spreads – required distinguishing cell outlines – distinguish individual cells.</w:t>
+      </w:r>
+      <w:r>
+        <w:t xml:space="preserve">  (analyzed /compared within cell stage) (cell stage / timing determined following X.)</w:t>
       </w:r>
     </w:p>
     <w:p>
@@ -850,6 +866,9 @@
         <w:spacing w:before="0" w:line="360" w:lineRule="auto"/>
         <w:ind w:firstLine="720"/>
       </w:pPr>
+      <w:r>
+        <w:t>Reprocessing in Photoshop ()– Image file names were anonymized before manual scoring of MLH1 or DMC1 foci.</w:t>
+      </w:r>
     </w:p>
     <w:p>
       <w:pPr>
@@ -857,6 +876,13 @@
         <w:spacing w:before="0" w:line="360" w:lineRule="auto"/>
         <w:ind w:firstLine="720"/>
       </w:pPr>
+    </w:p>
+    <w:p>
+      <w:pPr>
+        <w:pStyle w:val="FirstParagraph"/>
+        <w:spacing w:before="0" w:line="360" w:lineRule="auto"/>
+        <w:ind w:firstLine="720"/>
+      </w:pPr>
       <w:r>
         <w:rPr>
           <w:i/>
@@ -875,7 +901,16 @@
     <w:p>
       <w:pPr>
         <w:pStyle w:val="Standard"/>
-      </w:pPr>
+        <w:rPr>
+          <w:b/>
+        </w:rPr>
+      </w:pPr>
+      <w:r>
+        <w:rPr>
+          <w:b/>
+        </w:rPr>
+        <w:t>DMC1 image analysis /quantification / brief description of issues and problems</w:t>
+      </w:r>
     </w:p>
     <w:p>
       <w:pPr>
@@ -1915,6 +1950,36 @@
       </w:numPr>
     </w:pPr>
   </w:style>
+  <w:style w:type="paragraph" w:styleId="BalloonText">
+    <w:name w:val="Balloon Text"/>
+    <w:basedOn w:val="Normal"/>
+    <w:link w:val="BalloonTextChar"/>
+    <w:uiPriority w:val="99"/>
+    <w:semiHidden/>
+    <w:unhideWhenUsed/>
+    <w:rsid w:val="00813365"/>
+    <w:pPr>
+      <w:spacing w:after="0" w:line="240" w:lineRule="auto"/>
+    </w:pPr>
+    <w:rPr>
+      <w:rFonts w:ascii="Segoe UI" w:hAnsi="Segoe UI" w:cs="Segoe UI"/>
+      <w:sz w:val="18"/>
+      <w:szCs w:val="18"/>
+    </w:rPr>
+  </w:style>
+  <w:style w:type="character" w:customStyle="1" w:styleId="BalloonTextChar">
+    <w:name w:val="Balloon Text Char"/>
+    <w:basedOn w:val="DefaultParagraphFont"/>
+    <w:link w:val="BalloonText"/>
+    <w:uiPriority w:val="99"/>
+    <w:semiHidden/>
+    <w:rsid w:val="00813365"/>
+    <w:rPr>
+      <w:rFonts w:ascii="Segoe UI" w:hAnsi="Segoe UI" w:cs="Segoe UI"/>
+      <w:sz w:val="18"/>
+      <w:szCs w:val="18"/>
+    </w:rPr>
+  </w:style>
 </w:styles>
 </file>
 

</xml_diff>

<commit_message>
made Intro md file and other writing updates
</commit_message>
<xml_diff>
--- a/doc/MaterialandMethods.docx
+++ b/doc/MaterialandMethods.docx
@@ -7,6 +7,9 @@
         <w:pStyle w:val="Heading1"/>
       </w:pPr>
       <w:r>
+        <w:t>##</w:t>
+      </w:r>
+      <w:r>
         <w:t>### Material and Methods</w:t>
       </w:r>
     </w:p>
@@ -269,7 +272,20 @@
         <w:t xml:space="preserve"> procedure, but some additional things were done for mice that had trouble breeding. (Standard mouse </w:t>
       </w:r>
       <w:r>
-        <w:t>husbandry</w:t>
+        <w:t>husband</w:t>
+      </w:r>
+    </w:p>
+    <w:p>
+      <w:pPr>
+        <w:pStyle w:val="Standard"/>
+      </w:pPr>
+    </w:p>
+    <w:p>
+      <w:pPr>
+        <w:pStyle w:val="Standard"/>
+      </w:pPr>
+      <w:r>
+        <w:t>dry</w:t>
       </w:r>
       <w:r>
         <w:t>, standard chow – but for strains with trouble breeding – additional seeds, nestlets and larger cages were used for some strains to improve fertility (litter survival).</w:t>
@@ -296,6 +312,7 @@
         <w:pStyle w:val="Standard"/>
       </w:pPr>
       <w:r>
+        <w:lastRenderedPageBreak/>
         <w:t xml:space="preserve">adult Mice were euthanized by CO asphyxiation  – following the </w:t>
       </w:r>
       <w:r>
@@ -503,7 +520,6 @@
         <w:rPr>
           <w:i/>
         </w:rPr>
-        <w:lastRenderedPageBreak/>
         <w:t xml:space="preserve">&lt; Spermatocyte spreads were prepared following </w:t>
       </w:r>
       <w:r>
@@ -549,6 +565,7 @@
           <w:b/>
           <w:bCs/>
         </w:rPr>
+        <w:lastRenderedPageBreak/>
         <w:t>Staining</w:t>
       </w:r>
       <w:r>
@@ -708,15 +725,7 @@
         <w:rPr>
           <w:i/>
         </w:rPr>
-        <w:t>Mice with at least 10 cells with good staining were included in our analysis. Due to variable quality of spermatocyte spreads four mice were used for quantificatio</w:t>
-      </w:r>
-      <w:bookmarkStart w:id="0" w:name="_GoBack"/>
-      <w:bookmarkEnd w:id="0"/>
-      <w:r>
-        <w:rPr>
-          <w:i/>
-        </w:rPr>
-        <w:t>n of either MLH1 counts or chromosome 1 SC traits instead of both (Supplemental Tables 1 and 2).</w:t>
+        <w:t>Mice with at least 10 cells with good staining were included in our analysis. Due to variable quality of spermatocyte spreads four mice were used for quantification of either MLH1 counts or chromosome 1 SC traits instead of both (Supplemental Tables 1 and 2).</w:t>
       </w:r>
       <w:r>
         <w:t>&gt;</w:t>
@@ -788,6 +797,8 @@
       <w:pPr>
         <w:pStyle w:val="Standard"/>
       </w:pPr>
+      <w:bookmarkStart w:id="0" w:name="_GoBack"/>
+      <w:bookmarkEnd w:id="0"/>
     </w:p>
     <w:p>
       <w:pPr>

</xml_diff>

<commit_message>
started thinking about results. more updates to material methods
</commit_message>
<xml_diff>
--- a/doc/MaterialandMethods.docx
+++ b/doc/MaterialandMethods.docx
@@ -325,7 +325,6 @@
         <w:pStyle w:val="Standard"/>
       </w:pPr>
       <w:r>
-        <w:lastRenderedPageBreak/>
         <w:t>dry</w:t>
       </w:r>
       <w:r>
@@ -366,8 +365,6 @@
       <w:pPr>
         <w:pStyle w:val="Heading1"/>
       </w:pPr>
-      <w:bookmarkStart w:id="0" w:name="_GoBack"/>
-      <w:bookmarkEnd w:id="0"/>
     </w:p>
     <w:p>
       <w:pPr>
@@ -580,14 +577,7 @@
         <w:rPr>
           <w:i/>
         </w:rPr>
-        <w:t xml:space="preserve"> with minor adjustments. The tunica albuginea was removed and whole testis was incubated in 3ml of hypotonic solution for 45 minutes. The </w:t>
-      </w:r>
-      <w:r>
-        <w:rPr>
-          <w:i/>
-        </w:rPr>
-        <w:lastRenderedPageBreak/>
-        <w:t>incubated testis was transferred to 40ul of 100mM sucrose on a microscope slide and torn with fine forceps. Approximately 15ul of cell slurry added to 80ul of a 2% PFA solution was spread onto a glass slide and dried overnight in a humid chamber.</w:t>
+        <w:t xml:space="preserve"> with minor adjustments. The tunica albuginea was removed and whole testis was incubated in 3ml of hypotonic solution for 45 minutes. The incubated testis was transferred to 40ul of 100mM sucrose on a microscope slide and torn with fine forceps. Approximately 15ul of cell slurry added to 80ul of a 2% PFA solution was spread onto a glass slide and dried overnight in a humid chamber.</w:t>
       </w:r>
     </w:p>
     <w:p>
@@ -843,7 +833,6 @@
         <w:ind w:firstLine="720"/>
       </w:pPr>
       <w:r>
-        <w:lastRenderedPageBreak/>
         <w:t>&lt;</w:t>
       </w:r>
       <w:r>
@@ -977,6 +966,8 @@
       <w:pPr>
         <w:pStyle w:val="Standard"/>
       </w:pPr>
+      <w:bookmarkStart w:id="0" w:name="_GoBack"/>
+      <w:bookmarkEnd w:id="0"/>
     </w:p>
     <w:p>
       <w:pPr>
@@ -987,7 +978,6 @@
         </w:numPr>
       </w:pPr>
       <w:r>
-        <w:lastRenderedPageBreak/>
         <w:t>Software used for analysis    2. (what statistical tools are used)?  (difference in analysis of MLH1 and DMC1</w:t>
       </w:r>
     </w:p>
@@ -1006,6 +996,91 @@
       <w:r>
         <w:t>Some sort of model was used for MLH1,</w:t>
       </w:r>
+    </w:p>
+    <w:p>
+      <w:pPr>
+        <w:pStyle w:val="Standard"/>
+        <w:numPr>
+          <w:ilvl w:val="0"/>
+          <w:numId w:val="6"/>
+        </w:numPr>
+      </w:pPr>
+      <w:r>
+        <w:t>R version</w:t>
+      </w:r>
+    </w:p>
+    <w:p>
+      <w:pPr>
+        <w:pStyle w:val="Standard"/>
+        <w:numPr>
+          <w:ilvl w:val="0"/>
+          <w:numId w:val="6"/>
+        </w:numPr>
+      </w:pPr>
+      <w:r>
+        <w:t>Checking normality and dealing with discreet</w:t>
+      </w:r>
+    </w:p>
+    <w:p>
+      <w:pPr>
+        <w:pStyle w:val="Standard"/>
+        <w:numPr>
+          <w:ilvl w:val="0"/>
+          <w:numId w:val="6"/>
+        </w:numPr>
+      </w:pPr>
+      <w:r>
+        <w:t>Relevant tests for comparing means</w:t>
+      </w:r>
+      <w:r>
+        <w:t xml:space="preserve"> (basic description of patterns)</w:t>
+      </w:r>
+    </w:p>
+    <w:p>
+      <w:pPr>
+        <w:pStyle w:val="Standard"/>
+        <w:numPr>
+          <w:ilvl w:val="0"/>
+          <w:numId w:val="6"/>
+        </w:numPr>
+      </w:pPr>
+      <w:r>
+        <w:t>Formula of equation</w:t>
+      </w:r>
+    </w:p>
+    <w:p>
+      <w:pPr>
+        <w:pStyle w:val="Standard"/>
+        <w:numPr>
+          <w:ilvl w:val="0"/>
+          <w:numId w:val="6"/>
+        </w:numPr>
+      </w:pPr>
+      <w:r>
+        <w:t>Which were random and fixed effects</w:t>
+      </w:r>
+    </w:p>
+    <w:p>
+      <w:pPr>
+        <w:pStyle w:val="Standard"/>
+        <w:numPr>
+          <w:ilvl w:val="0"/>
+          <w:numId w:val="6"/>
+        </w:numPr>
+      </w:pPr>
+      <w:r>
+        <w:t>Description of mixed model framework, what question each term is used to answer</w:t>
+      </w:r>
+    </w:p>
+    <w:p>
+      <w:pPr>
+        <w:pStyle w:val="Standard"/>
+      </w:pPr>
+    </w:p>
+    <w:p>
+      <w:pPr>
+        <w:pStyle w:val="Standard"/>
+      </w:pPr>
     </w:p>
     <w:p>
       <w:pPr>
@@ -1173,6 +1248,119 @@
     </w:lvl>
   </w:abstractNum>
   <w:abstractNum w:abstractNumId="1" w15:restartNumberingAfterBreak="0">
+    <w:nsid w:val="1F5A7DF9"/>
+    <w:multiLevelType w:val="hybridMultilevel"/>
+    <w:tmpl w:val="1E36431E"/>
+    <w:lvl w:ilvl="0" w:tplc="04090001">
+      <w:start w:val="1"/>
+      <w:numFmt w:val="bullet"/>
+      <w:lvlText w:val=""/>
+      <w:lvlJc w:val="left"/>
+      <w:pPr>
+        <w:ind w:left="720" w:hanging="360"/>
+      </w:pPr>
+      <w:rPr>
+        <w:rFonts w:ascii="Symbol" w:hAnsi="Symbol" w:hint="default"/>
+      </w:rPr>
+    </w:lvl>
+    <w:lvl w:ilvl="1" w:tplc="04090003" w:tentative="1">
+      <w:start w:val="1"/>
+      <w:numFmt w:val="bullet"/>
+      <w:lvlText w:val="o"/>
+      <w:lvlJc w:val="left"/>
+      <w:pPr>
+        <w:ind w:left="1440" w:hanging="360"/>
+      </w:pPr>
+      <w:rPr>
+        <w:rFonts w:ascii="Courier New" w:hAnsi="Courier New" w:cs="Courier New" w:hint="default"/>
+      </w:rPr>
+    </w:lvl>
+    <w:lvl w:ilvl="2" w:tplc="04090005" w:tentative="1">
+      <w:start w:val="1"/>
+      <w:numFmt w:val="bullet"/>
+      <w:lvlText w:val=""/>
+      <w:lvlJc w:val="left"/>
+      <w:pPr>
+        <w:ind w:left="2160" w:hanging="360"/>
+      </w:pPr>
+      <w:rPr>
+        <w:rFonts w:ascii="Wingdings" w:hAnsi="Wingdings" w:hint="default"/>
+      </w:rPr>
+    </w:lvl>
+    <w:lvl w:ilvl="3" w:tplc="04090001" w:tentative="1">
+      <w:start w:val="1"/>
+      <w:numFmt w:val="bullet"/>
+      <w:lvlText w:val=""/>
+      <w:lvlJc w:val="left"/>
+      <w:pPr>
+        <w:ind w:left="2880" w:hanging="360"/>
+      </w:pPr>
+      <w:rPr>
+        <w:rFonts w:ascii="Symbol" w:hAnsi="Symbol" w:hint="default"/>
+      </w:rPr>
+    </w:lvl>
+    <w:lvl w:ilvl="4" w:tplc="04090003" w:tentative="1">
+      <w:start w:val="1"/>
+      <w:numFmt w:val="bullet"/>
+      <w:lvlText w:val="o"/>
+      <w:lvlJc w:val="left"/>
+      <w:pPr>
+        <w:ind w:left="3600" w:hanging="360"/>
+      </w:pPr>
+      <w:rPr>
+        <w:rFonts w:ascii="Courier New" w:hAnsi="Courier New" w:cs="Courier New" w:hint="default"/>
+      </w:rPr>
+    </w:lvl>
+    <w:lvl w:ilvl="5" w:tplc="04090005" w:tentative="1">
+      <w:start w:val="1"/>
+      <w:numFmt w:val="bullet"/>
+      <w:lvlText w:val=""/>
+      <w:lvlJc w:val="left"/>
+      <w:pPr>
+        <w:ind w:left="4320" w:hanging="360"/>
+      </w:pPr>
+      <w:rPr>
+        <w:rFonts w:ascii="Wingdings" w:hAnsi="Wingdings" w:hint="default"/>
+      </w:rPr>
+    </w:lvl>
+    <w:lvl w:ilvl="6" w:tplc="04090001" w:tentative="1">
+      <w:start w:val="1"/>
+      <w:numFmt w:val="bullet"/>
+      <w:lvlText w:val=""/>
+      <w:lvlJc w:val="left"/>
+      <w:pPr>
+        <w:ind w:left="5040" w:hanging="360"/>
+      </w:pPr>
+      <w:rPr>
+        <w:rFonts w:ascii="Symbol" w:hAnsi="Symbol" w:hint="default"/>
+      </w:rPr>
+    </w:lvl>
+    <w:lvl w:ilvl="7" w:tplc="04090003" w:tentative="1">
+      <w:start w:val="1"/>
+      <w:numFmt w:val="bullet"/>
+      <w:lvlText w:val="o"/>
+      <w:lvlJc w:val="left"/>
+      <w:pPr>
+        <w:ind w:left="5760" w:hanging="360"/>
+      </w:pPr>
+      <w:rPr>
+        <w:rFonts w:ascii="Courier New" w:hAnsi="Courier New" w:cs="Courier New" w:hint="default"/>
+      </w:rPr>
+    </w:lvl>
+    <w:lvl w:ilvl="8" w:tplc="04090005" w:tentative="1">
+      <w:start w:val="1"/>
+      <w:numFmt w:val="bullet"/>
+      <w:lvlText w:val=""/>
+      <w:lvlJc w:val="left"/>
+      <w:pPr>
+        <w:ind w:left="6480" w:hanging="360"/>
+      </w:pPr>
+      <w:rPr>
+        <w:rFonts w:ascii="Wingdings" w:hAnsi="Wingdings" w:hint="default"/>
+      </w:rPr>
+    </w:lvl>
+  </w:abstractNum>
+  <w:abstractNum w:abstractNumId="2" w15:restartNumberingAfterBreak="0">
     <w:nsid w:val="2D9C79B4"/>
     <w:multiLevelType w:val="multilevel"/>
     <w:tmpl w:val="644AC9F0"/>
@@ -1259,7 +1447,7 @@
       </w:pPr>
     </w:lvl>
   </w:abstractNum>
-  <w:abstractNum w:abstractNumId="2" w15:restartNumberingAfterBreak="0">
+  <w:abstractNum w:abstractNumId="3" w15:restartNumberingAfterBreak="0">
     <w:nsid w:val="35BF24F8"/>
     <w:multiLevelType w:val="multilevel"/>
     <w:tmpl w:val="0764F088"/>
@@ -1345,7 +1533,7 @@
       </w:pPr>
     </w:lvl>
   </w:abstractNum>
-  <w:abstractNum w:abstractNumId="3" w15:restartNumberingAfterBreak="0">
+  <w:abstractNum w:abstractNumId="4" w15:restartNumberingAfterBreak="0">
     <w:nsid w:val="79160F10"/>
     <w:multiLevelType w:val="multilevel"/>
     <w:tmpl w:val="348ADE24"/>
@@ -1432,22 +1620,25 @@
     </w:lvl>
   </w:abstractNum>
   <w:num w:numId="1">
-    <w:abstractNumId w:val="1"/>
+    <w:abstractNumId w:val="2"/>
   </w:num>
   <w:num w:numId="2">
     <w:abstractNumId w:val="0"/>
   </w:num>
   <w:num w:numId="3">
-    <w:abstractNumId w:val="3"/>
+    <w:abstractNumId w:val="4"/>
   </w:num>
   <w:num w:numId="4">
-    <w:abstractNumId w:val="1"/>
+    <w:abstractNumId w:val="2"/>
     <w:lvlOverride w:ilvl="0">
       <w:startOverride w:val="1"/>
     </w:lvlOverride>
   </w:num>
   <w:num w:numId="5">
-    <w:abstractNumId w:val="2"/>
+    <w:abstractNumId w:val="3"/>
+  </w:num>
+  <w:num w:numId="6">
+    <w:abstractNumId w:val="1"/>
   </w:num>
 </w:numbering>
 </file>

</xml_diff>